<commit_message>
updated readme, script for PR graphs
</commit_message>
<xml_diff>
--- a/README.docx
+++ b/README.docx
@@ -76,8 +76,6 @@
       </w:r>
       <w:r>
         <w:tab/>
-      </w:r>
-      <w:r>
         <w:t>scripts for SIFT, transfer learning and SVM classification</w:t>
       </w:r>
     </w:p>
@@ -130,6 +128,8 @@
       </w:r>
     </w:p>
     <w:p>
+      <w:bookmarkStart w:id="0" w:name="OLE_LINK1"/>
+      <w:bookmarkStart w:id="1" w:name="OLE_LINK2"/>
       <w:r>
         <w:t>-Results(Directory</w:t>
       </w:r>
@@ -140,6 +140,21 @@
         <w:t xml:space="preserve"> needs to be created by user)</w:t>
       </w:r>
     </w:p>
+    <w:bookmarkEnd w:id="0"/>
+    <w:bookmarkEnd w:id="1"/>
+    <w:p>
+      <w:r>
+        <w:t>-</w:t>
+      </w:r>
+      <w:proofErr w:type="spellStart"/>
+      <w:r>
+        <w:t>PR_Plots</w:t>
+      </w:r>
+      <w:proofErr w:type="spellEnd"/>
+      <w:r>
+        <w:t>(Directory, needs to be created by user)</w:t>
+      </w:r>
+    </w:p>
     <w:p/>
     <w:p>
       <w:r>
@@ -382,6 +397,7 @@
         <w:rPr>
           <w:rStyle w:val="Heading2Char"/>
         </w:rPr>
+        <w:lastRenderedPageBreak/>
         <w:t>Compute Principal Components</w:t>
       </w:r>
     </w:p>
@@ -1071,6 +1087,133 @@
         <w:rPr>
           <w:rStyle w:val="Heading2Char"/>
         </w:rPr>
+        <w:t>Compute PR Graphs</w:t>
+      </w:r>
+    </w:p>
+    <w:p/>
+    <w:p>
+      <w:r>
+        <w:rPr>
+          <w:rStyle w:val="Heading3Char"/>
+        </w:rPr>
+        <w:t>Syntax</w:t>
+      </w:r>
+    </w:p>
+    <w:p/>
+    <w:p>
+      <w:proofErr w:type="spellStart"/>
+      <w:r>
+        <w:rPr>
+          <w:highlight w:val="lightGray"/>
+        </w:rPr>
+        <w:t>computePRGraph</w:t>
+      </w:r>
+      <w:proofErr w:type="spellEnd"/>
+      <w:r>
+        <w:rPr>
+          <w:highlight w:val="lightGray"/>
+        </w:rPr>
+        <w:t xml:space="preserve">(DESCRIPTOR_SUBFOLDER, </w:t>
+      </w:r>
+      <w:proofErr w:type="spellStart"/>
+      <w:r>
+        <w:rPr>
+          <w:highlight w:val="lightGray"/>
+        </w:rPr>
+        <w:t>distanceMetrics</w:t>
+      </w:r>
+      <w:proofErr w:type="spellEnd"/>
+      <w:r>
+        <w:rPr>
+          <w:highlight w:val="lightGray"/>
+        </w:rPr>
+        <w:t>)</w:t>
+      </w:r>
+    </w:p>
+    <w:p/>
+    <w:p>
+      <w:r>
+        <w:t xml:space="preserve">This will compute PR graphs for </w:t>
+      </w:r>
+      <w:proofErr w:type="spellStart"/>
+      <w:r>
+        <w:t>distanceMetrics</w:t>
+      </w:r>
+      <w:proofErr w:type="spellEnd"/>
+      <w:r>
+        <w:t xml:space="preserve"> and save it in </w:t>
+      </w:r>
+      <w:proofErr w:type="spellStart"/>
+      <w:r>
+        <w:t>PR_Plots</w:t>
+      </w:r>
+      <w:proofErr w:type="spellEnd"/>
+      <w:r>
+        <w:t xml:space="preserve"> Directory, one image for each distance metric. Use "Mahalanobis" only for PCA descriptors (</w:t>
+      </w:r>
+      <w:proofErr w:type="spellStart"/>
+      <w:r>
+        <w:t>projectionMatrix</w:t>
+      </w:r>
+      <w:proofErr w:type="spellEnd"/>
+      <w:r>
+        <w:t xml:space="preserve"> in the DESCRIPTOR_SUBFOLDER);</w:t>
+      </w:r>
+    </w:p>
+    <w:p/>
+    <w:p>
+      <w:r>
+        <w:t>Example</w:t>
+      </w:r>
+    </w:p>
+    <w:p>
+      <w:proofErr w:type="spellStart"/>
+      <w:r>
+        <w:rPr>
+          <w:highlight w:val="lightGray"/>
+        </w:rPr>
+        <w:t>computePRGraph</w:t>
+      </w:r>
+      <w:proofErr w:type="spellEnd"/>
+      <w:r>
+        <w:rPr>
+          <w:highlight w:val="lightGray"/>
+        </w:rPr>
+        <w:t>("RGBHISTO_4"); %Will compute Euclidean, cosine and Manhattan by default</w:t>
+      </w:r>
+    </w:p>
+    <w:p/>
+    <w:p>
+      <w:r>
+        <w:t>To compute Mahalanobis and cosine with PCA descriptors</w:t>
+      </w:r>
+      <w:r>
+        <w:t>:</w:t>
+      </w:r>
+    </w:p>
+    <w:p/>
+    <w:p>
+      <w:proofErr w:type="spellStart"/>
+      <w:r>
+        <w:rPr>
+          <w:highlight w:val="lightGray"/>
+        </w:rPr>
+        <w:t>computePRGraph</w:t>
+      </w:r>
+      <w:proofErr w:type="spellEnd"/>
+      <w:r>
+        <w:rPr>
+          <w:highlight w:val="lightGray"/>
+        </w:rPr>
+        <w:t>("PCA_TD_25_30", ["Mahalanobis", "cosine"]);</w:t>
+      </w:r>
+    </w:p>
+    <w:p/>
+    <w:p>
+      <w:r>
+        <w:rPr>
+          <w:rStyle w:val="Heading2Char"/>
+        </w:rPr>
         <w:t>SVM Classification</w:t>
       </w:r>
     </w:p>
@@ -1244,6 +1387,7 @@
     </w:p>
     <w:p>
       <w:r>
+        <w:lastRenderedPageBreak/>
         <w:t>kernel - 'sigmoid'&lt;</w:t>
       </w:r>
       <w:proofErr w:type="spellStart"/>
@@ -1785,6 +1929,7 @@
   <w:style w:type="character" w:default="1" w:styleId="DefaultParagraphFont">
     <w:name w:val="Default Paragraph Font"/>
     <w:uiPriority w:val="1"/>
+    <w:semiHidden/>
     <w:unhideWhenUsed/>
   </w:style>
   <w:style w:type="table" w:default="1" w:styleId="TableNormal">

</xml_diff>